<commit_message>
uprava prezentace.pptx a dokumentace.docx
ft. boba a řidič šaliny
</commit_message>
<xml_diff>
--- a/demo3/src/main/resources/Documentation/dokumentace.docx
+++ b/demo3/src/main/resources/Documentation/dokumentace.docx
@@ -24,31 +24,7 @@
           <w:szCs w:val="40"/>
           <w:u w:val="single"/>
         </w:rPr>
-        <w:t xml:space="preserve">Mega </w:t>
-      </w:r>
-      <w:proofErr w:type="spellStart"/>
-      <w:r>
-        <w:rPr>
-          <w:rFonts w:ascii="Arial" w:hAnsi="Arial" w:cs="Arial"/>
-          <w:b/>
-          <w:bCs/>
-          <w:sz w:val="48"/>
-          <w:szCs w:val="40"/>
-          <w:u w:val="single"/>
-        </w:rPr>
-        <w:t>Photo</w:t>
-      </w:r>
-      <w:proofErr w:type="spellEnd"/>
-      <w:r>
-        <w:rPr>
-          <w:rFonts w:ascii="Arial" w:hAnsi="Arial" w:cs="Arial"/>
-          <w:b/>
-          <w:bCs/>
-          <w:sz w:val="48"/>
-          <w:szCs w:val="40"/>
-          <w:u w:val="single"/>
-        </w:rPr>
-        <w:t xml:space="preserve"> Editor</w:t>
+        <w:t>Mega Photo Editor</w:t>
       </w:r>
     </w:p>
     <w:p>
@@ -67,36 +43,36 @@
           <w:sz w:val="32"/>
           <w:szCs w:val="24"/>
         </w:rPr>
-        <w:t xml:space="preserve">Název týmu: Mega </w:t>
-      </w:r>
-      <w:proofErr w:type="spellStart"/>
-      <w:r>
+        <w:t>Název týmu: Mega photo editor Devs</w:t>
+      </w:r>
+    </w:p>
+    <w:p>
+      <w:pPr>
+        <w:pStyle w:val="NoSpacing"/>
+        <w:spacing w:line="276" w:lineRule="auto"/>
         <w:rPr>
           <w:rFonts w:ascii="Arial" w:hAnsi="Arial" w:cs="Arial"/>
           <w:sz w:val="32"/>
           <w:szCs w:val="24"/>
         </w:rPr>
-        <w:t>photo</w:t>
-      </w:r>
-      <w:proofErr w:type="spellEnd"/>
+      </w:pPr>
       <w:r>
         <w:rPr>
           <w:rFonts w:ascii="Arial" w:hAnsi="Arial" w:cs="Arial"/>
           <w:sz w:val="32"/>
           <w:szCs w:val="24"/>
         </w:rPr>
-        <w:t xml:space="preserve"> editor </w:t>
-      </w:r>
-      <w:proofErr w:type="spellStart"/>
+        <w:t>Složení:</w:t>
+      </w:r>
       <w:r>
         <w:rPr>
           <w:rFonts w:ascii="Arial" w:hAnsi="Arial" w:cs="Arial"/>
           <w:sz w:val="32"/>
           <w:szCs w:val="24"/>
         </w:rPr>
-        <w:t>Devs</w:t>
-      </w:r>
-      <w:proofErr w:type="spellEnd"/>
+        <w:br/>
+        <w:t>Manažer: Tomáš Boba</w:t>
+      </w:r>
     </w:p>
     <w:p>
       <w:pPr>
@@ -114,119 +90,45 @@
           <w:sz w:val="32"/>
           <w:szCs w:val="24"/>
         </w:rPr>
-        <w:t>Složení:</w:t>
-      </w:r>
-      <w:r>
+        <w:t>Designer: Tomáš Hnízdil</w:t>
+      </w:r>
+    </w:p>
+    <w:p>
+      <w:pPr>
+        <w:pStyle w:val="NoSpacing"/>
+        <w:spacing w:line="276" w:lineRule="auto"/>
         <w:rPr>
           <w:rFonts w:ascii="Arial" w:hAnsi="Arial" w:cs="Arial"/>
           <w:sz w:val="32"/>
           <w:szCs w:val="24"/>
         </w:rPr>
-        <w:br/>
-        <w:t>Manažer: Tomáš Boba</w:t>
-      </w:r>
-    </w:p>
-    <w:p>
-      <w:pPr>
-        <w:pStyle w:val="NoSpacing"/>
-        <w:spacing w:line="276" w:lineRule="auto"/>
+      </w:pPr>
+      <w:r>
         <w:rPr>
           <w:rFonts w:ascii="Arial" w:hAnsi="Arial" w:cs="Arial"/>
           <w:sz w:val="32"/>
           <w:szCs w:val="24"/>
         </w:rPr>
-      </w:pPr>
-      <w:r>
+        <w:t>Main dev: Jiří Soldán</w:t>
+      </w:r>
+    </w:p>
+    <w:p>
+      <w:pPr>
+        <w:pStyle w:val="NoSpacing"/>
+        <w:spacing w:line="276" w:lineRule="auto"/>
         <w:rPr>
           <w:rFonts w:ascii="Arial" w:hAnsi="Arial" w:cs="Arial"/>
           <w:sz w:val="32"/>
           <w:szCs w:val="24"/>
         </w:rPr>
-        <w:t>Designer: Tomáš Hnízdil</w:t>
-      </w:r>
-    </w:p>
-    <w:p>
-      <w:pPr>
-        <w:pStyle w:val="NoSpacing"/>
-        <w:spacing w:line="276" w:lineRule="auto"/>
+      </w:pPr>
+      <w:r>
         <w:rPr>
           <w:rFonts w:ascii="Arial" w:hAnsi="Arial" w:cs="Arial"/>
           <w:sz w:val="32"/>
           <w:szCs w:val="24"/>
         </w:rPr>
-      </w:pPr>
-      <w:proofErr w:type="spellStart"/>
-      <w:r>
-        <w:rPr>
-          <w:rFonts w:ascii="Arial" w:hAnsi="Arial" w:cs="Arial"/>
-          <w:sz w:val="32"/>
-          <w:szCs w:val="24"/>
-        </w:rPr>
-        <w:t>Main</w:t>
-      </w:r>
-      <w:proofErr w:type="spellEnd"/>
-      <w:r>
-        <w:rPr>
-          <w:rFonts w:ascii="Arial" w:hAnsi="Arial" w:cs="Arial"/>
-          <w:sz w:val="32"/>
-          <w:szCs w:val="24"/>
-        </w:rPr>
-        <w:t xml:space="preserve"> </w:t>
-      </w:r>
-      <w:proofErr w:type="spellStart"/>
-      <w:r>
-        <w:rPr>
-          <w:rFonts w:ascii="Arial" w:hAnsi="Arial" w:cs="Arial"/>
-          <w:sz w:val="32"/>
-          <w:szCs w:val="24"/>
-        </w:rPr>
-        <w:t>dev</w:t>
-      </w:r>
-      <w:proofErr w:type="spellEnd"/>
-      <w:r>
-        <w:rPr>
-          <w:rFonts w:ascii="Arial" w:hAnsi="Arial" w:cs="Arial"/>
-          <w:sz w:val="32"/>
-          <w:szCs w:val="24"/>
-        </w:rPr>
-        <w:t>: Jiří Soldán</w:t>
-      </w:r>
-    </w:p>
-    <w:p>
-      <w:pPr>
-        <w:pStyle w:val="NoSpacing"/>
-        <w:spacing w:line="276" w:lineRule="auto"/>
-        <w:rPr>
-          <w:rFonts w:ascii="Arial" w:hAnsi="Arial" w:cs="Arial"/>
-          <w:sz w:val="32"/>
-          <w:szCs w:val="24"/>
-        </w:rPr>
-      </w:pPr>
-      <w:r>
-        <w:rPr>
-          <w:rFonts w:ascii="Arial" w:hAnsi="Arial" w:cs="Arial"/>
-          <w:sz w:val="32"/>
-          <w:szCs w:val="24"/>
-        </w:rPr>
-        <w:t xml:space="preserve">Ten, co všechno udělal </w:t>
-      </w:r>
-      <w:proofErr w:type="spellStart"/>
-      <w:r>
-        <w:rPr>
-          <w:rFonts w:ascii="Arial" w:hAnsi="Arial" w:cs="Arial"/>
-          <w:sz w:val="32"/>
-          <w:szCs w:val="24"/>
-        </w:rPr>
-        <w:t>dev</w:t>
-      </w:r>
-      <w:proofErr w:type="spellEnd"/>
-      <w:r>
-        <w:rPr>
-          <w:rFonts w:ascii="Arial" w:hAnsi="Arial" w:cs="Arial"/>
-          <w:sz w:val="32"/>
-          <w:szCs w:val="24"/>
-        </w:rPr>
-        <w:t>: Michal Myška</w:t>
+        <w:t>Ten, co všechno udělal dev: Michal Myška</w:t>
       </w:r>
     </w:p>
     <w:p>
@@ -280,21 +182,7 @@
         <w:rPr>
           <w:rFonts w:ascii="Arial" w:hAnsi="Arial" w:cs="Arial"/>
         </w:rPr>
-        <w:t xml:space="preserve"> vytvořit aplikaci pro úpravu a generování obrázků s použitím </w:t>
-      </w:r>
-      <w:proofErr w:type="spellStart"/>
-      <w:r>
-        <w:rPr>
-          <w:rFonts w:ascii="Arial" w:hAnsi="Arial" w:cs="Arial"/>
-        </w:rPr>
-        <w:t>JavaFX</w:t>
-      </w:r>
-      <w:proofErr w:type="spellEnd"/>
-      <w:r>
-        <w:rPr>
-          <w:rFonts w:ascii="Arial" w:hAnsi="Arial" w:cs="Arial"/>
-        </w:rPr>
-        <w:t xml:space="preserve">. Tento projekt </w:t>
+        <w:t xml:space="preserve"> vytvořit aplikaci pro úpravu a generování obrázků s použitím JavaFX. Tento projekt </w:t>
       </w:r>
       <w:r>
         <w:rPr>
@@ -392,21 +280,7 @@
         <w:rPr>
           <w:rFonts w:ascii="Arial" w:hAnsi="Arial" w:cs="Arial"/>
         </w:rPr>
-        <w:t xml:space="preserve"> </w:t>
-      </w:r>
-      <w:proofErr w:type="spellStart"/>
-      <w:r>
-        <w:rPr>
-          <w:rFonts w:ascii="Arial" w:hAnsi="Arial" w:cs="Arial"/>
-        </w:rPr>
-        <w:t>JavaFX</w:t>
-      </w:r>
-      <w:proofErr w:type="spellEnd"/>
-      <w:r>
-        <w:rPr>
-          <w:rFonts w:ascii="Arial" w:hAnsi="Arial" w:cs="Arial"/>
-        </w:rPr>
-        <w:t xml:space="preserve"> nám umožňuje vytvořit grafický editor s uživatelsk</w:t>
+        <w:t xml:space="preserve"> JavaFX nám umožňuje vytvořit grafický editor s uživatelsk</w:t>
       </w:r>
       <w:r>
         <w:rPr>
@@ -527,7 +401,31 @@
         <w:rPr>
           <w:rFonts w:ascii="Arial" w:hAnsi="Arial" w:cs="Arial"/>
         </w:rPr>
-        <w:t>JDK 20,21</w:t>
+        <w:t xml:space="preserve">JDK </w:t>
+      </w:r>
+      <w:r>
+        <w:rPr>
+          <w:rFonts w:ascii="Arial" w:hAnsi="Arial" w:cs="Arial"/>
+        </w:rPr>
+        <w:t xml:space="preserve">17, </w:t>
+      </w:r>
+      <w:r>
+        <w:rPr>
+          <w:rFonts w:ascii="Arial" w:hAnsi="Arial" w:cs="Arial"/>
+        </w:rPr>
+        <w:t>20,</w:t>
+      </w:r>
+      <w:r>
+        <w:rPr>
+          <w:rFonts w:ascii="Arial" w:hAnsi="Arial" w:cs="Arial"/>
+        </w:rPr>
+        <w:t xml:space="preserve"> </w:t>
+      </w:r>
+      <w:r>
+        <w:rPr>
+          <w:rFonts w:ascii="Arial" w:hAnsi="Arial" w:cs="Arial"/>
+        </w:rPr>
+        <w:t>21</w:t>
       </w:r>
     </w:p>
     <w:p>
@@ -542,19 +440,11 @@
           <w:rFonts w:ascii="Arial" w:hAnsi="Arial" w:cs="Arial"/>
         </w:rPr>
       </w:pPr>
-      <w:proofErr w:type="spellStart"/>
-      <w:r>
-        <w:rPr>
-          <w:rFonts w:ascii="Arial" w:hAnsi="Arial" w:cs="Arial"/>
-        </w:rPr>
-        <w:t>JavaFX</w:t>
-      </w:r>
-      <w:proofErr w:type="spellEnd"/>
-      <w:r>
-        <w:rPr>
-          <w:rFonts w:ascii="Arial" w:hAnsi="Arial" w:cs="Arial"/>
-        </w:rPr>
-        <w:t xml:space="preserve"> 17.0.2</w:t>
+      <w:r>
+        <w:rPr>
+          <w:rFonts w:ascii="Arial" w:hAnsi="Arial" w:cs="Arial"/>
+        </w:rPr>
+        <w:t>JavaFX 17.0.2</w:t>
       </w:r>
     </w:p>
     <w:p>
@@ -569,28 +459,12 @@
           <w:rFonts w:ascii="Arial" w:hAnsi="Arial" w:cs="Arial"/>
         </w:rPr>
       </w:pPr>
-      <w:proofErr w:type="spellStart"/>
-      <w:r>
-        <w:rPr>
-          <w:rFonts w:ascii="Arial" w:hAnsi="Arial" w:cs="Arial"/>
-        </w:rPr>
-        <w:t>Scene</w:t>
-      </w:r>
-      <w:proofErr w:type="spellEnd"/>
-      <w:r>
-        <w:rPr>
-          <w:rFonts w:ascii="Arial" w:hAnsi="Arial" w:cs="Arial"/>
-        </w:rPr>
-        <w:t xml:space="preserve"> </w:t>
-      </w:r>
-      <w:proofErr w:type="spellStart"/>
-      <w:r>
-        <w:rPr>
-          <w:rFonts w:ascii="Arial" w:hAnsi="Arial" w:cs="Arial"/>
-        </w:rPr>
-        <w:t>Builder</w:t>
-      </w:r>
-      <w:proofErr w:type="spellEnd"/>
+      <w:r>
+        <w:rPr>
+          <w:rFonts w:ascii="Arial" w:hAnsi="Arial" w:cs="Arial"/>
+        </w:rPr>
+        <w:t>Scene Builder</w:t>
+      </w:r>
     </w:p>
     <w:p>
       <w:pPr>
@@ -604,14 +478,50 @@
           <w:rFonts w:ascii="Arial" w:hAnsi="Arial" w:cs="Arial"/>
         </w:rPr>
       </w:pPr>
-      <w:proofErr w:type="spellStart"/>
+      <w:r>
+        <w:rPr>
+          <w:rFonts w:ascii="Arial" w:hAnsi="Arial" w:cs="Arial"/>
+        </w:rPr>
+        <w:t>Intellij Ultimate</w:t>
+      </w:r>
+    </w:p>
+    <w:p>
+      <w:pPr>
+        <w:pStyle w:val="NoSpacing"/>
+        <w:numPr>
+          <w:ilvl w:val="0"/>
+          <w:numId w:val="4"/>
+        </w:numPr>
+        <w:spacing w:line="276" w:lineRule="auto"/>
+        <w:rPr>
+          <w:rFonts w:ascii="Arial" w:hAnsi="Arial" w:cs="Arial"/>
+        </w:rPr>
+      </w:pPr>
+      <w:r>
+        <w:rPr>
+          <w:rFonts w:ascii="Arial" w:hAnsi="Arial" w:cs="Arial"/>
+        </w:rPr>
+        <w:t>Git/GitHub</w:t>
+      </w:r>
+    </w:p>
+    <w:p>
+      <w:pPr>
+        <w:pStyle w:val="NoSpacing"/>
+        <w:numPr>
+          <w:ilvl w:val="0"/>
+          <w:numId w:val="4"/>
+        </w:numPr>
+        <w:spacing w:line="276" w:lineRule="auto"/>
+        <w:rPr>
+          <w:rFonts w:ascii="Arial" w:hAnsi="Arial" w:cs="Arial"/>
+        </w:rPr>
+      </w:pPr>
       <w:r>
         <w:rPr>
           <w:rFonts w:ascii="Arial" w:hAnsi="Arial" w:cs="Arial"/>
         </w:rPr>
         <w:t>Discord</w:t>
       </w:r>
-      <w:proofErr w:type="spellEnd"/>
     </w:p>
     <w:p>
       <w:pPr>
@@ -678,7 +588,14 @@
         <w:rPr>
           <w:rFonts w:ascii="Arial" w:hAnsi="Arial" w:cs="Arial"/>
         </w:rPr>
-        <w:t>Jako manažer projektu jsem se zaměřoval především na drobnější úpravy a koordinaci týmové práce. Moje úkoly zahrnovaly rozdělování práce mezi členy týmu, poskytování podpory týmovým členům, kteří potřebovali pomoc, a zajišťování plynulého průběhu projektu.</w:t>
+        <w:t xml:space="preserve">Jako manažer projektu jsem se zaměřoval především na drobnější úpravy a koordinaci týmové práce. Moje úkoly zahrnovaly rozdělování </w:t>
+      </w:r>
+      <w:r>
+        <w:rPr>
+          <w:rFonts w:ascii="Arial" w:hAnsi="Arial" w:cs="Arial"/>
+        </w:rPr>
+        <w:lastRenderedPageBreak/>
+        <w:t>práce mezi členy týmu, poskytování podpory týmovým členům, kteří potřebovali pomoc, a zajišťování plynulého průběhu projektu.</w:t>
       </w:r>
     </w:p>
     <w:p>
@@ -773,35 +690,7 @@
         <w:rPr>
           <w:rFonts w:ascii="Arial" w:hAnsi="Arial" w:cs="Arial"/>
         </w:rPr>
-        <w:t xml:space="preserve">ako manažer projektu jsem byl spokojen s prací našeho designéra. Jeho dovednosti v </w:t>
-      </w:r>
-      <w:proofErr w:type="spellStart"/>
-      <w:r>
-        <w:rPr>
-          <w:rFonts w:ascii="Arial" w:hAnsi="Arial" w:cs="Arial"/>
-        </w:rPr>
-        <w:t>Scene</w:t>
-      </w:r>
-      <w:proofErr w:type="spellEnd"/>
-      <w:r>
-        <w:rPr>
-          <w:rFonts w:ascii="Arial" w:hAnsi="Arial" w:cs="Arial"/>
-        </w:rPr>
-        <w:t xml:space="preserve"> </w:t>
-      </w:r>
-      <w:proofErr w:type="spellStart"/>
-      <w:r>
-        <w:rPr>
-          <w:rFonts w:ascii="Arial" w:hAnsi="Arial" w:cs="Arial"/>
-        </w:rPr>
-        <w:t>Builderu</w:t>
-      </w:r>
-      <w:proofErr w:type="spellEnd"/>
-      <w:r>
-        <w:rPr>
-          <w:rFonts w:ascii="Arial" w:hAnsi="Arial" w:cs="Arial"/>
-        </w:rPr>
-        <w:t xml:space="preserve"> a schopnost vytvářet grafické uživatelské rozhraní (GUI)</w:t>
+        <w:t>ako manažer projektu jsem byl spokojen s prací našeho designéra. Jeho dovednosti v Scene Builderu a schopnost vytvářet grafické uživatelské rozhraní (GUI)</w:t>
       </w:r>
       <w:r>
         <w:rPr>
@@ -1040,28 +929,14 @@
         <w:rPr>
           <w:rFonts w:ascii="Arial" w:hAnsi="Arial" w:cs="Arial"/>
         </w:rPr>
-        <w:t xml:space="preserve">Zvláště vynikl ve funkci generování obrázků, kde jeho technické schopnosti a znalosti vedly k prakticky bezchybné implementaci této části projektu. Taktéž nám byla nesmírně užitečná jeho schopnost psát </w:t>
+        <w:t xml:space="preserve">Zvláště vynikl ve funkci generování obrázků, kde jeho technické schopnosti a znalosti vedly k prakticky bezchybné implementaci této </w:t>
       </w:r>
       <w:r>
         <w:rPr>
           <w:rFonts w:ascii="Arial" w:hAnsi="Arial" w:cs="Arial"/>
         </w:rPr>
         <w:lastRenderedPageBreak/>
-        <w:t xml:space="preserve">přesné dotazy do </w:t>
-      </w:r>
-      <w:proofErr w:type="spellStart"/>
-      <w:r>
-        <w:rPr>
-          <w:rFonts w:ascii="Arial" w:hAnsi="Arial" w:cs="Arial"/>
-        </w:rPr>
-        <w:t>ChatGPT</w:t>
-      </w:r>
-      <w:proofErr w:type="spellEnd"/>
-      <w:r>
-        <w:rPr>
-          <w:rFonts w:ascii="Arial" w:hAnsi="Arial" w:cs="Arial"/>
-        </w:rPr>
-        <w:t>, což nám usnadnilo interakce s umělou inteligencí a přesné získání potřebných informací.</w:t>
+        <w:t>části projektu. Taktéž nám byla nesmírně užitečná jeho schopnost psát přesné dotazy do ChatGPT, což nám usnadnilo interakce s umělou inteligencí a přesné získání potřebných informací.</w:t>
       </w:r>
     </w:p>
     <w:p>
@@ -1461,7 +1336,7 @@
         </w:rPr>
         <w:lastRenderedPageBreak/>
         <w:drawing>
-          <wp:inline distT="0" distB="0" distL="0" distR="0" wp14:anchorId="704B6AFA" wp14:editId="7F17C519">
+          <wp:inline distT="0" distB="0" distL="0" distR="0" wp14:anchorId="704B6AFA" wp14:editId="073713CA">
             <wp:extent cx="5760720" cy="3089910"/>
             <wp:effectExtent l="0" t="0" r="0" b="0"/>
             <wp:docPr id="5" name="Picture 5"/>
@@ -1522,13 +1397,7 @@
         <w:rPr>
           <w:rFonts w:ascii="Arial" w:hAnsi="Arial" w:cs="Arial"/>
         </w:rPr>
-        <w:t xml:space="preserve">Funkce generování obrázku vytvořil </w:t>
-      </w:r>
-      <w:r>
-        <w:rPr>
-          <w:rFonts w:ascii="Arial" w:hAnsi="Arial" w:cs="Arial"/>
-        </w:rPr>
-        <w:t>Michal Myška</w:t>
+        <w:t>Funkce generování obrázku vytvořil Michal Myška</w:t>
       </w:r>
     </w:p>
     <w:p>
@@ -1591,7 +1460,6 @@
         </w:rPr>
       </w:pPr>
       <w:hyperlink r:id="rId9" w:history="1">
-        <w:proofErr w:type="spellStart"/>
         <w:r>
           <w:rPr>
             <w:rStyle w:val="Hyperlink"/>
@@ -1599,7 +1467,6 @@
           </w:rPr>
           <w:t>GeeksForGeeks</w:t>
         </w:r>
-        <w:proofErr w:type="spellEnd"/>
       </w:hyperlink>
     </w:p>
     <w:p>
@@ -1615,7 +1482,6 @@
         </w:rPr>
       </w:pPr>
       <w:hyperlink r:id="rId10" w:history="1">
-        <w:proofErr w:type="spellStart"/>
         <w:r>
           <w:rPr>
             <w:rStyle w:val="Hyperlink"/>
@@ -1623,7 +1489,6 @@
           </w:rPr>
           <w:t>ChatGPT</w:t>
         </w:r>
-        <w:proofErr w:type="spellEnd"/>
       </w:hyperlink>
     </w:p>
     <w:p>
@@ -1644,62 +1509,30 @@
             <w:rStyle w:val="Hyperlink"/>
             <w:rFonts w:ascii="Arial" w:hAnsi="Arial" w:cs="Arial"/>
           </w:rPr>
-          <w:t>Dokumen</w:t>
+          <w:t>Dokumentace Java</w:t>
         </w:r>
+      </w:hyperlink>
+    </w:p>
+    <w:p>
+      <w:pPr>
+        <w:pStyle w:val="NoSpacing"/>
+        <w:numPr>
+          <w:ilvl w:val="0"/>
+          <w:numId w:val="3"/>
+        </w:numPr>
+        <w:spacing w:line="276" w:lineRule="auto"/>
+        <w:rPr>
+          <w:rFonts w:ascii="Arial" w:hAnsi="Arial" w:cs="Arial"/>
+        </w:rPr>
+      </w:pPr>
+      <w:hyperlink r:id="rId12" w:history="1">
         <w:r>
           <w:rPr>
             <w:rStyle w:val="Hyperlink"/>
             <w:rFonts w:ascii="Arial" w:hAnsi="Arial" w:cs="Arial"/>
           </w:rPr>
-          <w:t>t</w:t>
+          <w:t>Stack Overflow</w:t>
         </w:r>
-        <w:r>
-          <w:rPr>
-            <w:rStyle w:val="Hyperlink"/>
-            <w:rFonts w:ascii="Arial" w:hAnsi="Arial" w:cs="Arial"/>
-          </w:rPr>
-          <w:t>ace Java</w:t>
-        </w:r>
-      </w:hyperlink>
-    </w:p>
-    <w:p>
-      <w:pPr>
-        <w:pStyle w:val="NoSpacing"/>
-        <w:numPr>
-          <w:ilvl w:val="0"/>
-          <w:numId w:val="3"/>
-        </w:numPr>
-        <w:spacing w:line="276" w:lineRule="auto"/>
-        <w:rPr>
-          <w:rFonts w:ascii="Arial" w:hAnsi="Arial" w:cs="Arial"/>
-        </w:rPr>
-      </w:pPr>
-      <w:hyperlink r:id="rId12" w:history="1">
-        <w:proofErr w:type="spellStart"/>
-        <w:r>
-          <w:rPr>
-            <w:rStyle w:val="Hyperlink"/>
-            <w:rFonts w:ascii="Arial" w:hAnsi="Arial" w:cs="Arial"/>
-          </w:rPr>
-          <w:t>Stack</w:t>
-        </w:r>
-        <w:proofErr w:type="spellEnd"/>
-        <w:r>
-          <w:rPr>
-            <w:rStyle w:val="Hyperlink"/>
-            <w:rFonts w:ascii="Arial" w:hAnsi="Arial" w:cs="Arial"/>
-          </w:rPr>
-          <w:t xml:space="preserve"> </w:t>
-        </w:r>
-        <w:proofErr w:type="spellStart"/>
-        <w:r>
-          <w:rPr>
-            <w:rStyle w:val="Hyperlink"/>
-            <w:rFonts w:ascii="Arial" w:hAnsi="Arial" w:cs="Arial"/>
-          </w:rPr>
-          <w:t>Overflow</w:t>
-        </w:r>
-        <w:proofErr w:type="spellEnd"/>
       </w:hyperlink>
     </w:p>
     <w:p>
@@ -1777,45 +1610,7 @@
         <w:rPr>
           <w:rFonts w:ascii="Arial" w:hAnsi="Arial" w:cs="Arial"/>
         </w:rPr>
-        <w:t xml:space="preserve">S předložením této dokumentace uzavíráme kapitolu našeho týmového projektu zaměřeného na vývoj aplikace pro úpravu a generování obrázků pomocí </w:t>
-      </w:r>
-      <w:proofErr w:type="spellStart"/>
-      <w:r>
-        <w:rPr>
-          <w:rFonts w:ascii="Arial" w:hAnsi="Arial" w:cs="Arial"/>
-        </w:rPr>
-        <w:t>JavaFX</w:t>
-      </w:r>
-      <w:proofErr w:type="spellEnd"/>
-      <w:r>
-        <w:rPr>
-          <w:rFonts w:ascii="Arial" w:hAnsi="Arial" w:cs="Arial"/>
-        </w:rPr>
-        <w:t>. Celý proces vývoje byl pozoruhodným zážitkem, pl</w:t>
-      </w:r>
-      <w:r>
-        <w:rPr>
-          <w:rFonts w:ascii="Arial" w:hAnsi="Arial" w:cs="Arial"/>
-        </w:rPr>
-        <w:t>ného</w:t>
-      </w:r>
-      <w:r>
-        <w:rPr>
-          <w:rFonts w:ascii="Arial" w:hAnsi="Arial" w:cs="Arial"/>
-        </w:rPr>
-        <w:t xml:space="preserve"> výzev a úspěchů, a tuto příležitost ch</w:t>
-      </w:r>
-      <w:r>
-        <w:rPr>
-          <w:rFonts w:ascii="Arial" w:hAnsi="Arial" w:cs="Arial"/>
-        </w:rPr>
-        <w:t>ci</w:t>
-      </w:r>
-      <w:r>
-        <w:rPr>
-          <w:rFonts w:ascii="Arial" w:hAnsi="Arial" w:cs="Arial"/>
-        </w:rPr>
-        <w:t xml:space="preserve"> využít k poděkování všem, kteří se podíleli na jeho realizaci.</w:t>
+        <w:t>S předložením této dokumentace uzavíráme kapitolu našeho týmového projektu zaměřeného na vývoj aplikace pro úpravu a generování obrázků pomocí JavaFX. Celý proces vývoje byl pozoruhodným zážitkem, plného výzev a úspěchů, a tuto příležitost chci využít k poděkování všem, kteří se podíleli na jeho realizaci.</w:t>
       </w:r>
     </w:p>
     <w:p>
@@ -1879,13 +1674,7 @@
         <w:rPr>
           <w:rFonts w:ascii="Arial" w:hAnsi="Arial" w:cs="Arial"/>
         </w:rPr>
-        <w:t>Tomáši Hnízdilovi</w:t>
-      </w:r>
-      <w:r>
-        <w:rPr>
-          <w:rFonts w:ascii="Arial" w:hAnsi="Arial" w:cs="Arial"/>
-        </w:rPr>
-        <w:t xml:space="preserve"> za vytvoření uživatelsk</w:t>
+        <w:t>Tomáši Hnízdilovi za vytvoření uživatelsk</w:t>
       </w:r>
       <w:r>
         <w:rPr>
@@ -1917,13 +1706,7 @@
           <w:rFonts w:ascii="Arial" w:hAnsi="Arial" w:cs="Arial"/>
         </w:rPr>
         <w:lastRenderedPageBreak/>
-        <w:t>Jiřímu Soldánovi</w:t>
-      </w:r>
-      <w:r>
-        <w:rPr>
-          <w:rFonts w:ascii="Arial" w:hAnsi="Arial" w:cs="Arial"/>
-        </w:rPr>
-        <w:t xml:space="preserve"> za jeho schopnost rychlé optimalizace kódu, konzultace a vedení funkce generování obrázků.</w:t>
+        <w:t>Jiřímu Soldánovi za jeho schopnost rychlé optimalizace kódu, konzultace a vedení funkce generování obrázků.</w:t>
       </w:r>
     </w:p>
     <w:p>

</xml_diff>